<commit_message>
minor edit to draft v03
</commit_message>
<xml_diff>
--- a/AbbottDeshowitzMurrayLarsonProposal_v03.docx
+++ b/AbbottDeshowitzMurrayLarsonProposal_v03.docx
@@ -4,7 +4,7 @@
   <w:body>
     <w:p>
       <w:pPr>
-        <w:pStyle w:val="title"/>
+        <w:pStyle w:val="Title1"/>
       </w:pPr>
       <w:bookmarkStart w:id="0" w:name="_Hlk484026499"/>
       <w:bookmarkEnd w:id="0"/>
@@ -600,8 +600,6 @@
       <w:r>
         <w:t>Project Timeline</w:t>
       </w:r>
-      <w:bookmarkStart w:id="1" w:name="_GoBack"/>
-      <w:bookmarkEnd w:id="1"/>
     </w:p>
     <w:p>
       <w:pPr>
@@ -660,11 +658,8 @@
           </wp:inline>
         </w:drawing>
       </w:r>
-    </w:p>
-    <w:p>
-      <w:pPr>
-        <w:ind w:firstLine="0"/>
-      </w:pPr>
+      <w:bookmarkStart w:id="1" w:name="_GoBack"/>
+      <w:bookmarkEnd w:id="1"/>
     </w:p>
     <w:sectPr>
       <w:pgSz w:w="11907" w:h="16840" w:code="9"/>
@@ -1522,11 +1517,15 @@
   </w:style>
   <w:style w:type="character" w:default="1" w:styleId="DefaultParagraphFont">
     <w:name w:val="Default Paragraph Font"/>
+    <w:uiPriority w:val="1"/>
     <w:semiHidden/>
+    <w:unhideWhenUsed/>
   </w:style>
   <w:style w:type="table" w:default="1" w:styleId="TableNormal">
     <w:name w:val="Normal Table"/>
+    <w:uiPriority w:val="99"/>
     <w:semiHidden/>
+    <w:unhideWhenUsed/>
     <w:tblPr>
       <w:tblInd w:w="0" w:type="dxa"/>
       <w:tblCellMar>
@@ -1539,7 +1538,9 @@
   </w:style>
   <w:style w:type="numbering" w:default="1" w:styleId="NoList">
     <w:name w:val="No List"/>
+    <w:uiPriority w:val="99"/>
     <w:semiHidden/>
+    <w:unhideWhenUsed/>
   </w:style>
   <w:style w:type="paragraph" w:styleId="Header">
     <w:name w:val="header"/>
@@ -1565,8 +1566,8 @@
     <w:name w:val="page number"/>
     <w:basedOn w:val="DefaultParagraphFont"/>
   </w:style>
-  <w:style w:type="paragraph" w:customStyle="1" w:styleId="title">
-    <w:name w:val="title"/>
+  <w:style w:type="paragraph" w:customStyle="1" w:styleId="Title1">
+    <w:name w:val="Title1"/>
     <w:basedOn w:val="Normal"/>
     <w:next w:val="author"/>
     <w:pPr>

</xml_diff>